<commit_message>
update lab6, add lab7
</commit_message>
<xml_diff>
--- a/Lab6.docx
+++ b/Lab6.docx
@@ -509,6 +509,505 @@
                   </pic:nvPicPr>
                   <pic:blipFill>
                     <a:blip r:embed="rId15"/>
+                    <a:stretch>
+                      <a:fillRect/>
+                    </a:stretch>
+                  </pic:blipFill>
+                  <pic:spPr>
+                    <a:xfrm>
+                      <a:off x="0" y="0"/>
+                      <a:ext cx="5940425" cy="4992370"/>
+                    </a:xfrm>
+                    <a:prstGeom prst="rect">
+                      <a:avLst/>
+                    </a:prstGeom>
+                  </pic:spPr>
+                </pic:pic>
+              </a:graphicData>
+            </a:graphic>
+          </wp:inline>
+        </w:drawing>
+      </w:r>
+    </w:p>
+    <w:p>
+      <w:r>
+        <w:rPr>
+          <w:noProof/>
+          <w:lang w:eastAsia="ru-RU"/>
+        </w:rPr>
+        <w:lastRenderedPageBreak/>
+        <w:drawing>
+          <wp:inline distT="0" distB="0" distL="0" distR="0" wp14:anchorId="5540DC5E" wp14:editId="1FA84D7F">
+            <wp:extent cx="5940425" cy="4992370"/>
+            <wp:effectExtent l="0" t="0" r="3175" b="0"/>
+            <wp:docPr id="11" name="Рисунок 11"/>
+            <wp:cNvGraphicFramePr>
+              <a:graphicFrameLocks xmlns:a="http://schemas.openxmlformats.org/drawingml/2006/main" noChangeAspect="1"/>
+            </wp:cNvGraphicFramePr>
+            <a:graphic xmlns:a="http://schemas.openxmlformats.org/drawingml/2006/main">
+              <a:graphicData uri="http://schemas.openxmlformats.org/drawingml/2006/picture">
+                <pic:pic xmlns:pic="http://schemas.openxmlformats.org/drawingml/2006/picture">
+                  <pic:nvPicPr>
+                    <pic:cNvPr id="1" name=""/>
+                    <pic:cNvPicPr/>
+                  </pic:nvPicPr>
+                  <pic:blipFill>
+                    <a:blip r:embed="rId16"/>
+                    <a:stretch>
+                      <a:fillRect/>
+                    </a:stretch>
+                  </pic:blipFill>
+                  <pic:spPr>
+                    <a:xfrm>
+                      <a:off x="0" y="0"/>
+                      <a:ext cx="5940425" cy="4992370"/>
+                    </a:xfrm>
+                    <a:prstGeom prst="rect">
+                      <a:avLst/>
+                    </a:prstGeom>
+                  </pic:spPr>
+                </pic:pic>
+              </a:graphicData>
+            </a:graphic>
+          </wp:inline>
+        </w:drawing>
+      </w:r>
+    </w:p>
+    <w:p>
+      <w:pPr>
+        <w:rPr>
+          <w:lang w:val="be-BY"/>
+        </w:rPr>
+      </w:pPr>
+      <w:r>
+        <w:rPr>
+          <w:noProof/>
+          <w:lang w:eastAsia="ru-RU"/>
+        </w:rPr>
+        <w:lastRenderedPageBreak/>
+        <w:drawing>
+          <wp:inline distT="0" distB="0" distL="0" distR="0" wp14:anchorId="3C66E0E6" wp14:editId="058104BC">
+            <wp:extent cx="5940425" cy="4992370"/>
+            <wp:effectExtent l="0" t="0" r="3175" b="0"/>
+            <wp:docPr id="14" name="Рисунок 14"/>
+            <wp:cNvGraphicFramePr>
+              <a:graphicFrameLocks xmlns:a="http://schemas.openxmlformats.org/drawingml/2006/main" noChangeAspect="1"/>
+            </wp:cNvGraphicFramePr>
+            <a:graphic xmlns:a="http://schemas.openxmlformats.org/drawingml/2006/main">
+              <a:graphicData uri="http://schemas.openxmlformats.org/drawingml/2006/picture">
+                <pic:pic xmlns:pic="http://schemas.openxmlformats.org/drawingml/2006/picture">
+                  <pic:nvPicPr>
+                    <pic:cNvPr id="1" name=""/>
+                    <pic:cNvPicPr/>
+                  </pic:nvPicPr>
+                  <pic:blipFill>
+                    <a:blip r:embed="rId17"/>
+                    <a:stretch>
+                      <a:fillRect/>
+                    </a:stretch>
+                  </pic:blipFill>
+                  <pic:spPr>
+                    <a:xfrm>
+                      <a:off x="0" y="0"/>
+                      <a:ext cx="5940425" cy="4992370"/>
+                    </a:xfrm>
+                    <a:prstGeom prst="rect">
+                      <a:avLst/>
+                    </a:prstGeom>
+                  </pic:spPr>
+                </pic:pic>
+              </a:graphicData>
+            </a:graphic>
+          </wp:inline>
+        </w:drawing>
+      </w:r>
+    </w:p>
+    <w:p>
+      <w:r>
+        <w:rPr>
+          <w:noProof/>
+          <w:lang w:eastAsia="ru-RU"/>
+        </w:rPr>
+        <w:lastRenderedPageBreak/>
+        <w:drawing>
+          <wp:inline distT="0" distB="0" distL="0" distR="0" wp14:anchorId="62963446" wp14:editId="35D3EC5B">
+            <wp:extent cx="5940425" cy="4992370"/>
+            <wp:effectExtent l="0" t="0" r="3175" b="0"/>
+            <wp:docPr id="15" name="Рисунок 15"/>
+            <wp:cNvGraphicFramePr>
+              <a:graphicFrameLocks xmlns:a="http://schemas.openxmlformats.org/drawingml/2006/main" noChangeAspect="1"/>
+            </wp:cNvGraphicFramePr>
+            <a:graphic xmlns:a="http://schemas.openxmlformats.org/drawingml/2006/main">
+              <a:graphicData uri="http://schemas.openxmlformats.org/drawingml/2006/picture">
+                <pic:pic xmlns:pic="http://schemas.openxmlformats.org/drawingml/2006/picture">
+                  <pic:nvPicPr>
+                    <pic:cNvPr id="1" name=""/>
+                    <pic:cNvPicPr/>
+                  </pic:nvPicPr>
+                  <pic:blipFill>
+                    <a:blip r:embed="rId18"/>
+                    <a:stretch>
+                      <a:fillRect/>
+                    </a:stretch>
+                  </pic:blipFill>
+                  <pic:spPr>
+                    <a:xfrm>
+                      <a:off x="0" y="0"/>
+                      <a:ext cx="5940425" cy="4992370"/>
+                    </a:xfrm>
+                    <a:prstGeom prst="rect">
+                      <a:avLst/>
+                    </a:prstGeom>
+                  </pic:spPr>
+                </pic:pic>
+              </a:graphicData>
+            </a:graphic>
+          </wp:inline>
+        </w:drawing>
+      </w:r>
+    </w:p>
+    <w:p>
+      <w:r>
+        <w:rPr>
+          <w:noProof/>
+          <w:lang w:eastAsia="ru-RU"/>
+        </w:rPr>
+        <w:lastRenderedPageBreak/>
+        <w:drawing>
+          <wp:inline distT="0" distB="0" distL="0" distR="0" wp14:anchorId="525D1298" wp14:editId="41FEA4DE">
+            <wp:extent cx="5940425" cy="4992370"/>
+            <wp:effectExtent l="0" t="0" r="3175" b="0"/>
+            <wp:docPr id="16" name="Рисунок 16"/>
+            <wp:cNvGraphicFramePr>
+              <a:graphicFrameLocks xmlns:a="http://schemas.openxmlformats.org/drawingml/2006/main" noChangeAspect="1"/>
+            </wp:cNvGraphicFramePr>
+            <a:graphic xmlns:a="http://schemas.openxmlformats.org/drawingml/2006/main">
+              <a:graphicData uri="http://schemas.openxmlformats.org/drawingml/2006/picture">
+                <pic:pic xmlns:pic="http://schemas.openxmlformats.org/drawingml/2006/picture">
+                  <pic:nvPicPr>
+                    <pic:cNvPr id="1" name=""/>
+                    <pic:cNvPicPr/>
+                  </pic:nvPicPr>
+                  <pic:blipFill>
+                    <a:blip r:embed="rId19"/>
+                    <a:stretch>
+                      <a:fillRect/>
+                    </a:stretch>
+                  </pic:blipFill>
+                  <pic:spPr>
+                    <a:xfrm>
+                      <a:off x="0" y="0"/>
+                      <a:ext cx="5940425" cy="4992370"/>
+                    </a:xfrm>
+                    <a:prstGeom prst="rect">
+                      <a:avLst/>
+                    </a:prstGeom>
+                  </pic:spPr>
+                </pic:pic>
+              </a:graphicData>
+            </a:graphic>
+          </wp:inline>
+        </w:drawing>
+      </w:r>
+    </w:p>
+    <w:p>
+      <w:r>
+        <w:rPr>
+          <w:noProof/>
+          <w:lang w:eastAsia="ru-RU"/>
+        </w:rPr>
+        <w:lastRenderedPageBreak/>
+        <w:drawing>
+          <wp:inline distT="0" distB="0" distL="0" distR="0" wp14:anchorId="73069968" wp14:editId="05B3BDDD">
+            <wp:extent cx="5940425" cy="4992370"/>
+            <wp:effectExtent l="0" t="0" r="3175" b="0"/>
+            <wp:docPr id="17" name="Рисунок 17"/>
+            <wp:cNvGraphicFramePr>
+              <a:graphicFrameLocks xmlns:a="http://schemas.openxmlformats.org/drawingml/2006/main" noChangeAspect="1"/>
+            </wp:cNvGraphicFramePr>
+            <a:graphic xmlns:a="http://schemas.openxmlformats.org/drawingml/2006/main">
+              <a:graphicData uri="http://schemas.openxmlformats.org/drawingml/2006/picture">
+                <pic:pic xmlns:pic="http://schemas.openxmlformats.org/drawingml/2006/picture">
+                  <pic:nvPicPr>
+                    <pic:cNvPr id="1" name=""/>
+                    <pic:cNvPicPr/>
+                  </pic:nvPicPr>
+                  <pic:blipFill>
+                    <a:blip r:embed="rId20"/>
+                    <a:stretch>
+                      <a:fillRect/>
+                    </a:stretch>
+                  </pic:blipFill>
+                  <pic:spPr>
+                    <a:xfrm>
+                      <a:off x="0" y="0"/>
+                      <a:ext cx="5940425" cy="4992370"/>
+                    </a:xfrm>
+                    <a:prstGeom prst="rect">
+                      <a:avLst/>
+                    </a:prstGeom>
+                  </pic:spPr>
+                </pic:pic>
+              </a:graphicData>
+            </a:graphic>
+          </wp:inline>
+        </w:drawing>
+      </w:r>
+    </w:p>
+    <w:p>
+      <w:r>
+        <w:rPr>
+          <w:noProof/>
+          <w:lang w:eastAsia="ru-RU"/>
+        </w:rPr>
+        <w:lastRenderedPageBreak/>
+        <w:drawing>
+          <wp:inline distT="0" distB="0" distL="0" distR="0" wp14:anchorId="5BB26691" wp14:editId="33C63C33">
+            <wp:extent cx="5940425" cy="4992370"/>
+            <wp:effectExtent l="0" t="0" r="3175" b="0"/>
+            <wp:docPr id="18" name="Рисунок 18"/>
+            <wp:cNvGraphicFramePr>
+              <a:graphicFrameLocks xmlns:a="http://schemas.openxmlformats.org/drawingml/2006/main" noChangeAspect="1"/>
+            </wp:cNvGraphicFramePr>
+            <a:graphic xmlns:a="http://schemas.openxmlformats.org/drawingml/2006/main">
+              <a:graphicData uri="http://schemas.openxmlformats.org/drawingml/2006/picture">
+                <pic:pic xmlns:pic="http://schemas.openxmlformats.org/drawingml/2006/picture">
+                  <pic:nvPicPr>
+                    <pic:cNvPr id="1" name=""/>
+                    <pic:cNvPicPr/>
+                  </pic:nvPicPr>
+                  <pic:blipFill>
+                    <a:blip r:embed="rId21"/>
+                    <a:stretch>
+                      <a:fillRect/>
+                    </a:stretch>
+                  </pic:blipFill>
+                  <pic:spPr>
+                    <a:xfrm>
+                      <a:off x="0" y="0"/>
+                      <a:ext cx="5940425" cy="4992370"/>
+                    </a:xfrm>
+                    <a:prstGeom prst="rect">
+                      <a:avLst/>
+                    </a:prstGeom>
+                  </pic:spPr>
+                </pic:pic>
+              </a:graphicData>
+            </a:graphic>
+          </wp:inline>
+        </w:drawing>
+      </w:r>
+    </w:p>
+    <w:p>
+      <w:r>
+        <w:rPr>
+          <w:noProof/>
+          <w:lang w:eastAsia="ru-RU"/>
+        </w:rPr>
+        <w:lastRenderedPageBreak/>
+        <w:drawing>
+          <wp:inline distT="0" distB="0" distL="0" distR="0" wp14:anchorId="1A627C1B" wp14:editId="25ABFA76">
+            <wp:extent cx="5940425" cy="4992370"/>
+            <wp:effectExtent l="0" t="0" r="3175" b="0"/>
+            <wp:docPr id="19" name="Рисунок 19"/>
+            <wp:cNvGraphicFramePr>
+              <a:graphicFrameLocks xmlns:a="http://schemas.openxmlformats.org/drawingml/2006/main" noChangeAspect="1"/>
+            </wp:cNvGraphicFramePr>
+            <a:graphic xmlns:a="http://schemas.openxmlformats.org/drawingml/2006/main">
+              <a:graphicData uri="http://schemas.openxmlformats.org/drawingml/2006/picture">
+                <pic:pic xmlns:pic="http://schemas.openxmlformats.org/drawingml/2006/picture">
+                  <pic:nvPicPr>
+                    <pic:cNvPr id="1" name=""/>
+                    <pic:cNvPicPr/>
+                  </pic:nvPicPr>
+                  <pic:blipFill>
+                    <a:blip r:embed="rId22"/>
+                    <a:stretch>
+                      <a:fillRect/>
+                    </a:stretch>
+                  </pic:blipFill>
+                  <pic:spPr>
+                    <a:xfrm>
+                      <a:off x="0" y="0"/>
+                      <a:ext cx="5940425" cy="4992370"/>
+                    </a:xfrm>
+                    <a:prstGeom prst="rect">
+                      <a:avLst/>
+                    </a:prstGeom>
+                  </pic:spPr>
+                </pic:pic>
+              </a:graphicData>
+            </a:graphic>
+          </wp:inline>
+        </w:drawing>
+      </w:r>
+    </w:p>
+    <w:p>
+      <w:r>
+        <w:rPr>
+          <w:noProof/>
+          <w:lang w:eastAsia="ru-RU"/>
+        </w:rPr>
+        <w:lastRenderedPageBreak/>
+        <w:drawing>
+          <wp:inline distT="0" distB="0" distL="0" distR="0" wp14:anchorId="4878D830" wp14:editId="03B52474">
+            <wp:extent cx="5940425" cy="4992370"/>
+            <wp:effectExtent l="0" t="0" r="3175" b="0"/>
+            <wp:docPr id="20" name="Рисунок 20"/>
+            <wp:cNvGraphicFramePr>
+              <a:graphicFrameLocks xmlns:a="http://schemas.openxmlformats.org/drawingml/2006/main" noChangeAspect="1"/>
+            </wp:cNvGraphicFramePr>
+            <a:graphic xmlns:a="http://schemas.openxmlformats.org/drawingml/2006/main">
+              <a:graphicData uri="http://schemas.openxmlformats.org/drawingml/2006/picture">
+                <pic:pic xmlns:pic="http://schemas.openxmlformats.org/drawingml/2006/picture">
+                  <pic:nvPicPr>
+                    <pic:cNvPr id="1" name=""/>
+                    <pic:cNvPicPr/>
+                  </pic:nvPicPr>
+                  <pic:blipFill>
+                    <a:blip r:embed="rId23"/>
+                    <a:stretch>
+                      <a:fillRect/>
+                    </a:stretch>
+                  </pic:blipFill>
+                  <pic:spPr>
+                    <a:xfrm>
+                      <a:off x="0" y="0"/>
+                      <a:ext cx="5940425" cy="4992370"/>
+                    </a:xfrm>
+                    <a:prstGeom prst="rect">
+                      <a:avLst/>
+                    </a:prstGeom>
+                  </pic:spPr>
+                </pic:pic>
+              </a:graphicData>
+            </a:graphic>
+          </wp:inline>
+        </w:drawing>
+      </w:r>
+    </w:p>
+    <w:p>
+      <w:r>
+        <w:rPr>
+          <w:noProof/>
+          <w:lang w:eastAsia="ru-RU"/>
+        </w:rPr>
+        <w:lastRenderedPageBreak/>
+        <w:drawing>
+          <wp:inline distT="0" distB="0" distL="0" distR="0" wp14:anchorId="654F3E7D" wp14:editId="21D76EA6">
+            <wp:extent cx="5940425" cy="4992370"/>
+            <wp:effectExtent l="0" t="0" r="3175" b="0"/>
+            <wp:docPr id="21" name="Рисунок 21"/>
+            <wp:cNvGraphicFramePr>
+              <a:graphicFrameLocks xmlns:a="http://schemas.openxmlformats.org/drawingml/2006/main" noChangeAspect="1"/>
+            </wp:cNvGraphicFramePr>
+            <a:graphic xmlns:a="http://schemas.openxmlformats.org/drawingml/2006/main">
+              <a:graphicData uri="http://schemas.openxmlformats.org/drawingml/2006/picture">
+                <pic:pic xmlns:pic="http://schemas.openxmlformats.org/drawingml/2006/picture">
+                  <pic:nvPicPr>
+                    <pic:cNvPr id="1" name=""/>
+                    <pic:cNvPicPr/>
+                  </pic:nvPicPr>
+                  <pic:blipFill>
+                    <a:blip r:embed="rId24"/>
+                    <a:stretch>
+                      <a:fillRect/>
+                    </a:stretch>
+                  </pic:blipFill>
+                  <pic:spPr>
+                    <a:xfrm>
+                      <a:off x="0" y="0"/>
+                      <a:ext cx="5940425" cy="4992370"/>
+                    </a:xfrm>
+                    <a:prstGeom prst="rect">
+                      <a:avLst/>
+                    </a:prstGeom>
+                  </pic:spPr>
+                </pic:pic>
+              </a:graphicData>
+            </a:graphic>
+          </wp:inline>
+        </w:drawing>
+      </w:r>
+    </w:p>
+    <w:p>
+      <w:pPr>
+        <w:rPr>
+          <w:lang w:val="en-US"/>
+        </w:rPr>
+      </w:pPr>
+      <w:r>
+        <w:rPr>
+          <w:noProof/>
+          <w:lang w:eastAsia="ru-RU"/>
+        </w:rPr>
+        <w:lastRenderedPageBreak/>
+        <w:drawing>
+          <wp:inline distT="0" distB="0" distL="0" distR="0" wp14:anchorId="30FD6015" wp14:editId="5F9BC47D">
+            <wp:extent cx="5940425" cy="4992370"/>
+            <wp:effectExtent l="0" t="0" r="3175" b="0"/>
+            <wp:docPr id="22" name="Рисунок 22"/>
+            <wp:cNvGraphicFramePr>
+              <a:graphicFrameLocks xmlns:a="http://schemas.openxmlformats.org/drawingml/2006/main" noChangeAspect="1"/>
+            </wp:cNvGraphicFramePr>
+            <a:graphic xmlns:a="http://schemas.openxmlformats.org/drawingml/2006/main">
+              <a:graphicData uri="http://schemas.openxmlformats.org/drawingml/2006/picture">
+                <pic:pic xmlns:pic="http://schemas.openxmlformats.org/drawingml/2006/picture">
+                  <pic:nvPicPr>
+                    <pic:cNvPr id="1" name=""/>
+                    <pic:cNvPicPr/>
+                  </pic:nvPicPr>
+                  <pic:blipFill>
+                    <a:blip r:embed="rId25"/>
+                    <a:stretch>
+                      <a:fillRect/>
+                    </a:stretch>
+                  </pic:blipFill>
+                  <pic:spPr>
+                    <a:xfrm>
+                      <a:off x="0" y="0"/>
+                      <a:ext cx="5940425" cy="4992370"/>
+                    </a:xfrm>
+                    <a:prstGeom prst="rect">
+                      <a:avLst/>
+                    </a:prstGeom>
+                  </pic:spPr>
+                </pic:pic>
+              </a:graphicData>
+            </a:graphic>
+          </wp:inline>
+        </w:drawing>
+      </w:r>
+    </w:p>
+    <w:p>
+      <w:pPr>
+        <w:rPr>
+          <w:lang w:val="en-US"/>
+        </w:rPr>
+      </w:pPr>
+      <w:r>
+        <w:rPr>
+          <w:noProof/>
+          <w:lang w:eastAsia="ru-RU"/>
+        </w:rPr>
+        <w:lastRenderedPageBreak/>
+        <w:drawing>
+          <wp:inline distT="0" distB="0" distL="0" distR="0" wp14:anchorId="0028CE00" wp14:editId="0AA7C6A3">
+            <wp:extent cx="5940425" cy="4992370"/>
+            <wp:effectExtent l="0" t="0" r="3175" b="0"/>
+            <wp:docPr id="23" name="Рисунок 23"/>
+            <wp:cNvGraphicFramePr>
+              <a:graphicFrameLocks xmlns:a="http://schemas.openxmlformats.org/drawingml/2006/main" noChangeAspect="1"/>
+            </wp:cNvGraphicFramePr>
+            <a:graphic xmlns:a="http://schemas.openxmlformats.org/drawingml/2006/main">
+              <a:graphicData uri="http://schemas.openxmlformats.org/drawingml/2006/picture">
+                <pic:pic xmlns:pic="http://schemas.openxmlformats.org/drawingml/2006/picture">
+                  <pic:nvPicPr>
+                    <pic:cNvPr id="1" name=""/>
+                    <pic:cNvPicPr/>
+                  </pic:nvPicPr>
+                  <pic:blipFill>
+                    <a:blip r:embed="rId26"/>
                     <a:stretch>
                       <a:fillRect/>
                     </a:stretch>

</xml_diff>